<commit_message>
Edited phase 2 report
</commit_message>
<xml_diff>
--- a/Phase2Docs/WEB422-Project-Phase2-Report.docx
+++ b/Phase2Docs/WEB422-Project-Phase2-Report.docx
@@ -1,6 +1,6 @@
 
 <file path=word/document.xml><?xml version="1.0" encoding="utf-8"?>
-<w:document xmlns:wpc="http://schemas.microsoft.com/office/word/2010/wordprocessingCanvas" xmlns:cx="http://schemas.microsoft.com/office/drawing/2014/chartex" xmlns:cx1="http://schemas.microsoft.com/office/drawing/2015/9/8/chartex" xmlns:cx2="http://schemas.microsoft.com/office/drawing/2015/10/21/chartex" xmlns:cx3="http://schemas.microsoft.com/office/drawing/2016/5/9/chartex" xmlns:cx4="http://schemas.microsoft.com/office/drawing/2016/5/10/chartex" xmlns:cx5="http://schemas.microsoft.com/office/drawing/2016/5/11/chartex" xmlns:cx6="http://schemas.microsoft.com/office/drawing/2016/5/12/chartex" xmlns:cx7="http://schemas.microsoft.com/office/drawing/2016/5/13/chartex" xmlns:cx8="http://schemas.microsoft.com/office/drawing/2016/5/14/chartex" xmlns:mc="http://schemas.openxmlformats.org/markup-compatibility/2006" xmlns:aink="http://schemas.microsoft.com/office/drawing/2016/ink" xmlns:am3d="http://schemas.microsoft.com/office/drawing/2017/model3d" xmlns:o="urn:schemas-microsoft-com:office:office" xmlns:oel="http://schemas.microsoft.com/office/2019/extlst" xmlns:r="http://schemas.openxmlformats.org/officeDocument/2006/relationships" xmlns:m="http://schemas.openxmlformats.org/officeDocument/2006/math" xmlns:v="urn:schemas-microsoft-com:vml" xmlns:wp14="http://schemas.microsoft.com/office/word/2010/wordprocessingDrawing" xmlns:wp="http://schemas.openxmlformats.org/drawingml/2006/wordprocessingDrawing" xmlns:w10="urn:schemas-microsoft-com:office:word" xmlns:w="http://schemas.openxmlformats.org/wordprocessingml/2006/main" xmlns:w14="http://schemas.microsoft.com/office/word/2010/wordml" xmlns:w15="http://schemas.microsoft.com/office/word/2012/wordml" xmlns:w16cex="http://schemas.microsoft.com/office/word/2018/wordml/cex" xmlns:w16cid="http://schemas.microsoft.com/office/word/2016/wordml/cid" xmlns:w16="http://schemas.microsoft.com/office/word/2018/wordml" xmlns:w16du="http://schemas.microsoft.com/office/word/2023/wordml/word16du" xmlns:w16sdtdh="http://schemas.microsoft.com/office/word/2020/wordml/sdtdatahash" xmlns:w16sdtfl="http://schemas.microsoft.com/office/word/2024/wordml/sdtformatlock" xmlns:w16se="http://schemas.microsoft.com/office/word/2015/wordml/symex" xmlns:wpg="http://schemas.microsoft.com/office/word/2010/wordprocessingGroup" xmlns:wpi="http://schemas.microsoft.com/office/word/2010/wordprocessingInk" xmlns:wne="http://schemas.microsoft.com/office/word/2006/wordml" xmlns:wps="http://schemas.microsoft.com/office/word/2010/wordprocessingShape" mc:Ignorable="w14 w15 w16se w16cid w16 w16cex w16sdtdh w16sdtfl w16du wp14">
+<w:document xmlns:wpc="http://schemas.microsoft.com/office/word/2010/wordprocessingCanvas" xmlns:cx="http://schemas.microsoft.com/office/drawing/2014/chartex" xmlns:cx1="http://schemas.microsoft.com/office/drawing/2015/9/8/chartex" xmlns:cx2="http://schemas.microsoft.com/office/drawing/2015/10/21/chartex" xmlns:cx3="http://schemas.microsoft.com/office/drawing/2016/5/9/chartex" xmlns:cx4="http://schemas.microsoft.com/office/drawing/2016/5/10/chartex" xmlns:cx5="http://schemas.microsoft.com/office/drawing/2016/5/11/chartex" xmlns:cx6="http://schemas.microsoft.com/office/drawing/2016/5/12/chartex" xmlns:cx7="http://schemas.microsoft.com/office/drawing/2016/5/13/chartex" xmlns:cx8="http://schemas.microsoft.com/office/drawing/2016/5/14/chartex" xmlns:mc="http://schemas.openxmlformats.org/markup-compatibility/2006" xmlns:aink="http://schemas.microsoft.com/office/drawing/2016/ink" xmlns:am3d="http://schemas.microsoft.com/office/drawing/2017/model3d" xmlns:o="urn:schemas-microsoft-com:office:office" xmlns:oel="http://schemas.microsoft.com/office/2019/extlst" xmlns:r="http://schemas.openxmlformats.org/officeDocument/2006/relationships" xmlns:m="http://schemas.openxmlformats.org/officeDocument/2006/math" xmlns:v="urn:schemas-microsoft-com:vml" xmlns:wp14="http://schemas.microsoft.com/office/word/2010/wordprocessingDrawing" xmlns:wp="http://schemas.openxmlformats.org/drawingml/2006/wordprocessingDrawing" xmlns:w10="urn:schemas-microsoft-com:office:word" xmlns:w="http://schemas.openxmlformats.org/wordprocessingml/2006/main" xmlns:w14="http://schemas.microsoft.com/office/word/2010/wordml" xmlns:w15="http://schemas.microsoft.com/office/word/2012/wordml" xmlns:w16cex="http://schemas.microsoft.com/office/word/2018/wordml/cex" xmlns:w16cid="http://schemas.microsoft.com/office/word/2016/wordml/cid" xmlns:w16="http://schemas.microsoft.com/office/word/2018/wordml" xmlns:w16sdtdh="http://schemas.microsoft.com/office/word/2020/wordml/sdtdatahash" xmlns:w16se="http://schemas.microsoft.com/office/word/2015/wordml/symex" xmlns:wpg="http://schemas.microsoft.com/office/word/2010/wordprocessingGroup" xmlns:wpi="http://schemas.microsoft.com/office/word/2010/wordprocessingInk" xmlns:wne="http://schemas.microsoft.com/office/word/2006/wordml" xmlns:wps="http://schemas.microsoft.com/office/word/2010/wordprocessingShape" mc:Ignorable="w14 w15 w16se w16cid w16 w16cex w16sdtdh wp14">
   <w:body>
     <w:p>
       <w:pPr>
@@ -360,51 +360,29 @@
         </w:rPr>
         <w:t xml:space="preserve">have </w:t>
       </w:r>
-      <w:proofErr w:type="gramStart"/>
       <w:r>
         <w:rPr>
           <w:color w:val="548DD4" w:themeColor="text2" w:themeTint="99"/>
         </w:rPr>
-        <w:t>be</w:t>
-      </w:r>
-      <w:proofErr w:type="gramEnd"/>
+        <w:t>be completed</w:t>
+      </w:r>
       <w:r>
         <w:rPr>
           <w:color w:val="548DD4" w:themeColor="text2" w:themeTint="99"/>
         </w:rPr>
-        <w:t xml:space="preserve"> completed</w:t>
+        <w:t xml:space="preserve"> till now, </w:t>
       </w:r>
       <w:r>
         <w:rPr>
           <w:color w:val="548DD4" w:themeColor="text2" w:themeTint="99"/>
         </w:rPr>
-        <w:t xml:space="preserve"> till now, </w:t>
+        <w:t xml:space="preserve">Provide detailed information on the progress that you made </w:t>
       </w:r>
       <w:r>
         <w:rPr>
           <w:color w:val="548DD4" w:themeColor="text2" w:themeTint="99"/>
         </w:rPr>
-        <w:t xml:space="preserve">Provide detailed information on the progress that you made </w:t>
-      </w:r>
-      <w:r>
-        <w:rPr>
-          <w:color w:val="548DD4" w:themeColor="text2" w:themeTint="99"/>
-        </w:rPr>
-        <w:t xml:space="preserve">so far in the </w:t>
-      </w:r>
-      <w:proofErr w:type="gramStart"/>
-      <w:r>
-        <w:rPr>
-          <w:color w:val="548DD4" w:themeColor="text2" w:themeTint="99"/>
-        </w:rPr>
-        <w:t>project ,</w:t>
-      </w:r>
-      <w:proofErr w:type="gramEnd"/>
-      <w:r>
-        <w:rPr>
-          <w:color w:val="548DD4" w:themeColor="text2" w:themeTint="99"/>
-        </w:rPr>
-        <w:t xml:space="preserve"> add storyboards, output of web project)</w:t>
+        <w:t>so far in the project , add storyboards, output of web project)</w:t>
       </w:r>
     </w:p>
     <w:p/>
@@ -626,7 +604,11 @@
           <w:tcPr>
             <w:tcW w:w="7380" w:type="dxa"/>
           </w:tcPr>
-          <w:p/>
+          <w:p>
+            <w:r>
+              <w:t>https://aomar22.atlassian.net/jira/software/projects/T1WFP/boards/1</w:t>
+            </w:r>
+          </w:p>
         </w:tc>
       </w:tr>
       <w:tr>
@@ -711,57 +693,28 @@
           <w:tcPr>
             <w:tcW w:w="7380" w:type="dxa"/>
           </w:tcPr>
-          <w:p/>
-        </w:tc>
-      </w:tr>
-      <w:tr>
-        <w:tc>
-          <w:tcPr>
-            <w:tcW w:w="2245" w:type="dxa"/>
-            <w:vAlign w:val="bottom"/>
-          </w:tcPr>
           <w:p>
-            <w:r>
-              <w:rPr>
-                <w:rFonts w:ascii="Aptos Narrow" w:hAnsi="Aptos Narrow"/>
-                <w:color w:val="000000"/>
-              </w:rPr>
-              <w:t xml:space="preserve">Visualizing data in Card design, </w:t>
-            </w:r>
             <w:proofErr w:type="spellStart"/>
             <w:r>
-              <w:rPr>
-                <w:rFonts w:ascii="Aptos Narrow" w:hAnsi="Aptos Narrow"/>
-                <w:color w:val="000000"/>
-              </w:rPr>
-              <w:t>Css</w:t>
+              <w:t>Pokemon</w:t>
             </w:r>
             <w:proofErr w:type="spellEnd"/>
             <w:r>
-              <w:rPr>
-                <w:rFonts w:ascii="Aptos Narrow" w:hAnsi="Aptos Narrow"/>
-                <w:color w:val="000000"/>
-              </w:rPr>
-              <w:t xml:space="preserve"> library</w:t>
-            </w:r>
-          </w:p>
-        </w:tc>
-        <w:tc>
-          <w:tcPr>
-            <w:tcW w:w="7380" w:type="dxa"/>
-          </w:tcPr>
-          <w:p>
-            <w:r>
-              <w:t xml:space="preserve">Done with bootstrap </w:t>
+              <w:t xml:space="preserve"> </w:t>
             </w:r>
             <w:proofErr w:type="spellStart"/>
             <w:r>
-              <w:t>css</w:t>
+              <w:t>api</w:t>
             </w:r>
             <w:proofErr w:type="spellEnd"/>
             <w:r>
-              <w:t xml:space="preserve"> by Daniel </w:t>
-            </w:r>
+              <w:t xml:space="preserve"> testing done by Daniel and </w:t>
+            </w:r>
+            <w:proofErr w:type="spellStart"/>
+            <w:r>
+              <w:t>Amany</w:t>
+            </w:r>
+            <w:proofErr w:type="spellEnd"/>
           </w:p>
         </w:tc>
       </w:tr>
@@ -777,7 +730,23 @@
                 <w:rFonts w:ascii="Aptos Narrow" w:hAnsi="Aptos Narrow"/>
                 <w:color w:val="000000"/>
               </w:rPr>
-              <w:t>Pagination</w:t>
+              <w:t xml:space="preserve">Visualizing data in Card design, </w:t>
+            </w:r>
+            <w:proofErr w:type="spellStart"/>
+            <w:r>
+              <w:rPr>
+                <w:rFonts w:ascii="Aptos Narrow" w:hAnsi="Aptos Narrow"/>
+                <w:color w:val="000000"/>
+              </w:rPr>
+              <w:t>Css</w:t>
+            </w:r>
+            <w:proofErr w:type="spellEnd"/>
+            <w:r>
+              <w:rPr>
+                <w:rFonts w:ascii="Aptos Narrow" w:hAnsi="Aptos Narrow"/>
+                <w:color w:val="000000"/>
+              </w:rPr>
+              <w:t xml:space="preserve"> library</w:t>
             </w:r>
           </w:p>
         </w:tc>
@@ -787,7 +756,18 @@
           </w:tcPr>
           <w:p>
             <w:r>
-              <w:t xml:space="preserve">-Done by Daniel </w:t>
+              <w:t>Component creation d</w:t>
+            </w:r>
+            <w:r>
+              <w:t xml:space="preserve">one with bootstrap </w:t>
+            </w:r>
+            <w:proofErr w:type="spellStart"/>
+            <w:r>
+              <w:t>css</w:t>
+            </w:r>
+            <w:proofErr w:type="spellEnd"/>
+            <w:r>
+              <w:t xml:space="preserve"> by Daniel </w:t>
             </w:r>
           </w:p>
         </w:tc>
@@ -804,7 +784,7 @@
                 <w:rFonts w:ascii="Aptos Narrow" w:hAnsi="Aptos Narrow"/>
                 <w:color w:val="000000"/>
               </w:rPr>
-              <w:t>User Management API Setup, MongoDB</w:t>
+              <w:t>Pagination</w:t>
             </w:r>
           </w:p>
         </w:tc>
@@ -812,7 +792,38 @@
           <w:tcPr>
             <w:tcW w:w="7380" w:type="dxa"/>
           </w:tcPr>
-          <w:p/>
+          <w:p>
+            <w:r>
+              <w:t xml:space="preserve">-Done by Daniel </w:t>
+            </w:r>
+          </w:p>
+        </w:tc>
+      </w:tr>
+      <w:tr>
+        <w:tc>
+          <w:tcPr>
+            <w:tcW w:w="2245" w:type="dxa"/>
+            <w:vAlign w:val="bottom"/>
+          </w:tcPr>
+          <w:p>
+            <w:r>
+              <w:rPr>
+                <w:rFonts w:ascii="Aptos Narrow" w:hAnsi="Aptos Narrow"/>
+                <w:color w:val="000000"/>
+              </w:rPr>
+              <w:t>User Management API Setup, MongoDB</w:t>
+            </w:r>
+          </w:p>
+        </w:tc>
+        <w:tc>
+          <w:tcPr>
+            <w:tcW w:w="7380" w:type="dxa"/>
+          </w:tcPr>
+          <w:p>
+            <w:r>
+              <w:t>User database backend initialized by Angela</w:t>
+            </w:r>
+          </w:p>
         </w:tc>
       </w:tr>
       <w:tr>
@@ -836,7 +847,16 @@
           <w:tcPr>
             <w:tcW w:w="7380" w:type="dxa"/>
           </w:tcPr>
-          <w:p/>
+          <w:p>
+            <w:r>
+              <w:t xml:space="preserve">Right now, not </w:t>
+            </w:r>
+            <w:proofErr w:type="gramStart"/>
+            <w:r>
+              <w:t>at the moment</w:t>
+            </w:r>
+            <w:proofErr w:type="gramEnd"/>
+          </w:p>
         </w:tc>
       </w:tr>
       <w:tr>
@@ -859,7 +879,27 @@
           <w:tcPr>
             <w:tcW w:w="7380" w:type="dxa"/>
           </w:tcPr>
-          <w:p/>
+          <w:p>
+            <w:r>
+              <w:t xml:space="preserve">Login and register pages are created by </w:t>
+            </w:r>
+            <w:proofErr w:type="spellStart"/>
+            <w:r>
+              <w:t>Amany</w:t>
+            </w:r>
+            <w:proofErr w:type="spellEnd"/>
+            <w:r>
+              <w:t xml:space="preserve">, Login, register </w:t>
+            </w:r>
+            <w:proofErr w:type="spellStart"/>
+            <w:r>
+              <w:t>api</w:t>
+            </w:r>
+            <w:proofErr w:type="spellEnd"/>
+            <w:r>
+              <w:t xml:space="preserve"> backend is done by Angels, connecting them together will be done in phase 3</w:t>
+            </w:r>
+          </w:p>
         </w:tc>
       </w:tr>
       <w:tr>
@@ -891,7 +931,11 @@
           <w:tcPr>
             <w:tcW w:w="7380" w:type="dxa"/>
           </w:tcPr>
-          <w:p/>
+          <w:p>
+            <w:r>
+              <w:t>Adding/deleting favorites user API is done by Angela, basic favorites page has been laid out but will be fully implemented in phase 3</w:t>
+            </w:r>
+          </w:p>
         </w:tc>
       </w:tr>
       <w:tr>
@@ -914,7 +958,11 @@
           <w:tcPr>
             <w:tcW w:w="7380" w:type="dxa"/>
           </w:tcPr>
-          <w:p/>
+          <w:p>
+            <w:r>
+              <w:t>Planned for Phase 3</w:t>
+            </w:r>
+          </w:p>
         </w:tc>
       </w:tr>
       <w:tr>
@@ -938,7 +986,14 @@
           <w:tcPr>
             <w:tcW w:w="7380" w:type="dxa"/>
           </w:tcPr>
-          <w:p/>
+          <w:p>
+            <w:r>
+              <w:t xml:space="preserve">Deployed at </w:t>
+            </w:r>
+            <w:r>
+              <w:t>https://pokemon-trade-six.vercel.app</w:t>
+            </w:r>
+          </w:p>
         </w:tc>
       </w:tr>
       <w:tr>
@@ -961,7 +1016,11 @@
           <w:tcPr>
             <w:tcW w:w="7380" w:type="dxa"/>
           </w:tcPr>
-          <w:p/>
+          <w:p>
+            <w:r>
+              <w:t>N/A</w:t>
+            </w:r>
+          </w:p>
         </w:tc>
       </w:tr>
     </w:tbl>
@@ -1007,29 +1066,20 @@
       <w:pPr>
         <w:pStyle w:val="ListParagraph"/>
         <w:ind w:left="360"/>
-        <w:rPr>
-          <w:color w:val="8DB3E2" w:themeColor="text2" w:themeTint="66"/>
-        </w:rPr>
-      </w:pPr>
-      <w:r>
-        <w:rPr>
-          <w:color w:val="8DB3E2" w:themeColor="text2" w:themeTint="66"/>
-        </w:rPr>
+      </w:pPr>
+      <w:r>
         <w:t>Angela-</w:t>
+      </w:r>
+      <w:r>
+        <w:t xml:space="preserve"> Implemented MongoDB database for users and added an API that interacts with the userbase like adding users and adding/deleting favorites</w:t>
       </w:r>
     </w:p>
     <w:p>
       <w:pPr>
         <w:pStyle w:val="ListParagraph"/>
         <w:ind w:left="360"/>
-        <w:rPr>
-          <w:color w:val="8DB3E2" w:themeColor="text2" w:themeTint="66"/>
-        </w:rPr>
-      </w:pPr>
-      <w:r>
-        <w:rPr>
-          <w:color w:val="8DB3E2" w:themeColor="text2" w:themeTint="66"/>
-        </w:rPr>
+      </w:pPr>
+      <w:r>
         <w:t>Amany</w:t>
       </w:r>
     </w:p>
@@ -1037,52 +1087,25 @@
       <w:pPr>
         <w:pStyle w:val="ListParagraph"/>
         <w:ind w:left="360"/>
-        <w:rPr>
-          <w:color w:val="8DB3E2" w:themeColor="text2" w:themeTint="66"/>
-        </w:rPr>
-      </w:pPr>
-      <w:r>
-        <w:rPr>
-          <w:color w:val="8DB3E2" w:themeColor="text2" w:themeTint="66"/>
-        </w:rPr>
-        <w:t xml:space="preserve">Daniel – I </w:t>
-      </w:r>
+      </w:pPr>
+      <w:r>
+        <w:t xml:space="preserve">Daniel – I was in charge of implementing components for the website such as navbar, cards, </w:t>
+      </w:r>
+      <w:proofErr w:type="spellStart"/>
+      <w:r>
+        <w:t>searchbar</w:t>
+      </w:r>
+      <w:proofErr w:type="spellEnd"/>
+      <w:r>
+        <w:t xml:space="preserve">, pagination, and </w:t>
+      </w:r>
+      <w:proofErr w:type="spellStart"/>
       <w:proofErr w:type="gramStart"/>
       <w:r>
-        <w:rPr>
-          <w:color w:val="8DB3E2" w:themeColor="text2" w:themeTint="66"/>
-        </w:rPr>
-        <w:t>was in charge of</w:t>
-      </w:r>
+        <w:t>cardlist</w:t>
+      </w:r>
+      <w:proofErr w:type="spellEnd"/>
       <w:proofErr w:type="gramEnd"/>
-      <w:r>
-        <w:rPr>
-          <w:color w:val="8DB3E2" w:themeColor="text2" w:themeTint="66"/>
-        </w:rPr>
-        <w:t xml:space="preserve"> implementing components for the website such as navbar, cards, </w:t>
-      </w:r>
-      <w:proofErr w:type="spellStart"/>
-      <w:r>
-        <w:rPr>
-          <w:color w:val="8DB3E2" w:themeColor="text2" w:themeTint="66"/>
-        </w:rPr>
-        <w:t>searchbar</w:t>
-      </w:r>
-      <w:proofErr w:type="spellEnd"/>
-      <w:r>
-        <w:rPr>
-          <w:color w:val="8DB3E2" w:themeColor="text2" w:themeTint="66"/>
-        </w:rPr>
-        <w:t xml:space="preserve">, pagination, and </w:t>
-      </w:r>
-      <w:proofErr w:type="spellStart"/>
-      <w:r>
-        <w:rPr>
-          <w:color w:val="8DB3E2" w:themeColor="text2" w:themeTint="66"/>
-        </w:rPr>
-        <w:t>cardlist</w:t>
-      </w:r>
-      <w:proofErr w:type="spellEnd"/>
     </w:p>
     <w:p>
       <w:pPr>
@@ -1142,54 +1165,102 @@
     </w:p>
     <w:p>
       <w:pPr>
-        <w:pStyle w:val="Heading1"/>
-        <w:rPr>
-          <w:color w:val="548DD4" w:themeColor="text2" w:themeTint="99"/>
-        </w:rPr>
-      </w:pPr>
-      <w:r>
-        <w:rPr>
-          <w:b/>
-        </w:rPr>
-        <w:t>Tasks to Be C</w:t>
-      </w:r>
-      <w:r>
-        <w:rPr>
-          <w:b/>
-        </w:rPr>
-        <w:t xml:space="preserve">ompleted in Next </w:t>
+        <w:pStyle w:val="ListParagraph"/>
+        <w:ind w:left="360"/>
+      </w:pPr>
+      <w:r>
+        <w:t xml:space="preserve">At least for me (Angela), it was hard setting up Mongoose in the Next.js project as it was constantly rendering with the </w:t>
+      </w:r>
+      <w:proofErr w:type="spellStart"/>
+      <w:r>
+        <w:t>UserSchema</w:t>
+      </w:r>
+      <w:proofErr w:type="spellEnd"/>
+      <w:r>
+        <w:t xml:space="preserve"> per </w:t>
       </w:r>
       <w:proofErr w:type="gramStart"/>
       <w:r>
-        <w:rPr>
-          <w:b/>
-        </w:rPr>
-        <w:t>phases</w:t>
+        <w:t>call, and</w:t>
       </w:r>
       <w:proofErr w:type="gramEnd"/>
       <w:r>
-        <w:t xml:space="preserve"> </w:t>
-      </w:r>
-      <w:r>
-        <w:rPr>
-          <w:color w:val="548DD4" w:themeColor="text2" w:themeTint="99"/>
-        </w:rPr>
-        <w:t>(Outline the tasks to be completed in the following week</w:t>
-      </w:r>
-      <w:r>
-        <w:rPr>
-          <w:color w:val="548DD4" w:themeColor="text2" w:themeTint="99"/>
-        </w:rPr>
-        <w:t xml:space="preserve"> and how do you divide the work</w:t>
-      </w:r>
-      <w:r>
-        <w:rPr>
-          <w:color w:val="548DD4" w:themeColor="text2" w:themeTint="99"/>
-        </w:rPr>
-        <w:t>)</w:t>
+        <w:t xml:space="preserve"> had constant </w:t>
+      </w:r>
+      <w:proofErr w:type="spellStart"/>
+      <w:r>
+        <w:t>OverwriteModelErrors</w:t>
+      </w:r>
+      <w:proofErr w:type="spellEnd"/>
+      <w:r>
+        <w:t xml:space="preserve">. In addition, </w:t>
+      </w:r>
+      <w:proofErr w:type="spellStart"/>
+      <w:r>
+        <w:t>anding</w:t>
+      </w:r>
+      <w:proofErr w:type="spellEnd"/>
+      <w:r>
+        <w:t xml:space="preserve"> custom methods to a schema didn’t work, so at least for the login route, I had to use </w:t>
+      </w:r>
+      <w:proofErr w:type="spellStart"/>
+      <w:r>
+        <w:t>bcrypt’s</w:t>
+      </w:r>
+      <w:proofErr w:type="spellEnd"/>
+      <w:r>
+        <w:t xml:space="preserve"> compare function directly.</w:t>
       </w:r>
     </w:p>
     <w:p>
+      <w:pPr>
+        <w:pStyle w:val="Heading1"/>
+        <w:rPr>
+          <w:color w:val="548DD4" w:themeColor="text2" w:themeTint="99"/>
+        </w:rPr>
+      </w:pPr>
+      <w:r>
+        <w:rPr>
+          <w:b/>
+        </w:rPr>
+        <w:t>Tasks to Be C</w:t>
+      </w:r>
+      <w:r>
+        <w:rPr>
+          <w:b/>
+        </w:rPr>
+        <w:t xml:space="preserve">ompleted in Next </w:t>
+      </w:r>
+      <w:r>
+        <w:rPr>
+          <w:b/>
+        </w:rPr>
+        <w:t>phases</w:t>
+      </w:r>
+      <w:r>
+        <w:t xml:space="preserve"> </w:t>
+      </w:r>
+      <w:r>
+        <w:rPr>
+          <w:color w:val="548DD4" w:themeColor="text2" w:themeTint="99"/>
+        </w:rPr>
+        <w:t>(Outline the tasks to be completed in the following week</w:t>
+      </w:r>
+      <w:r>
+        <w:rPr>
+          <w:color w:val="548DD4" w:themeColor="text2" w:themeTint="99"/>
+        </w:rPr>
+        <w:t xml:space="preserve"> and how do you divide the work</w:t>
+      </w:r>
+      <w:r>
+        <w:rPr>
+          <w:color w:val="548DD4" w:themeColor="text2" w:themeTint="99"/>
+        </w:rPr>
+        <w:t>)</w:t>
+      </w:r>
+    </w:p>
+    <w:p/>
+    <w:p>
       <w:r>
         <w:t xml:space="preserve">In phase 3 of our </w:t>
       </w:r>
@@ -1199,7 +1270,13 @@
       </w:r>
       <w:proofErr w:type="gramEnd"/>
       <w:r>
-        <w:t xml:space="preserve"> we will create a code base with user account integration, authentication, and user </w:t>
+        <w:t xml:space="preserve"> we will </w:t>
+      </w:r>
+      <w:r>
+        <w:t>add</w:t>
+      </w:r>
+      <w:r>
+        <w:t xml:space="preserve"> user account integration, authentication, and user </w:t>
       </w:r>
       <w:proofErr w:type="spellStart"/>
       <w:r>
@@ -1207,7 +1284,24 @@
       </w:r>
       <w:proofErr w:type="spellEnd"/>
       <w:r>
-        <w:t xml:space="preserve"> list.</w:t>
+        <w:t xml:space="preserve"> list</w:t>
+      </w:r>
+      <w:r>
+        <w:t xml:space="preserve"> to our website</w:t>
+      </w:r>
+      <w:r>
+        <w:t>.</w:t>
+      </w:r>
+      <w:r>
+        <w:t xml:space="preserve"> While we have the MongoDB database and user API set-up, it is not yet completely integrated with our front-end. We will also flesh out other pages like the Favorites page and the card page that will show information based on the set card </w:t>
+      </w:r>
+      <w:proofErr w:type="gramStart"/>
+      <w:r>
+        <w:t>ID, and</w:t>
+      </w:r>
+      <w:proofErr w:type="gramEnd"/>
+      <w:r>
+        <w:t xml:space="preserve"> implement further testing with our chosen API and more. </w:t>
       </w:r>
     </w:p>
     <w:p>
@@ -1320,7 +1414,7 @@
 </file>
 
 <file path=word/endnotes.xml><?xml version="1.0" encoding="utf-8"?>
-<w:endnotes xmlns:wpc="http://schemas.microsoft.com/office/word/2010/wordprocessingCanvas" xmlns:cx="http://schemas.microsoft.com/office/drawing/2014/chartex" xmlns:cx1="http://schemas.microsoft.com/office/drawing/2015/9/8/chartex" xmlns:cx2="http://schemas.microsoft.com/office/drawing/2015/10/21/chartex" xmlns:cx3="http://schemas.microsoft.com/office/drawing/2016/5/9/chartex" xmlns:cx4="http://schemas.microsoft.com/office/drawing/2016/5/10/chartex" xmlns:cx5="http://schemas.microsoft.com/office/drawing/2016/5/11/chartex" xmlns:cx6="http://schemas.microsoft.com/office/drawing/2016/5/12/chartex" xmlns:cx7="http://schemas.microsoft.com/office/drawing/2016/5/13/chartex" xmlns:cx8="http://schemas.microsoft.com/office/drawing/2016/5/14/chartex" xmlns:mc="http://schemas.openxmlformats.org/markup-compatibility/2006" xmlns:aink="http://schemas.microsoft.com/office/drawing/2016/ink" xmlns:am3d="http://schemas.microsoft.com/office/drawing/2017/model3d" xmlns:o="urn:schemas-microsoft-com:office:office" xmlns:oel="http://schemas.microsoft.com/office/2019/extlst" xmlns:r="http://schemas.openxmlformats.org/officeDocument/2006/relationships" xmlns:m="http://schemas.openxmlformats.org/officeDocument/2006/math" xmlns:v="urn:schemas-microsoft-com:vml" xmlns:wp14="http://schemas.microsoft.com/office/word/2010/wordprocessingDrawing" xmlns:wp="http://schemas.openxmlformats.org/drawingml/2006/wordprocessingDrawing" xmlns:w10="urn:schemas-microsoft-com:office:word" xmlns:w="http://schemas.openxmlformats.org/wordprocessingml/2006/main" xmlns:w14="http://schemas.microsoft.com/office/word/2010/wordml" xmlns:w15="http://schemas.microsoft.com/office/word/2012/wordml" xmlns:w16cex="http://schemas.microsoft.com/office/word/2018/wordml/cex" xmlns:w16cid="http://schemas.microsoft.com/office/word/2016/wordml/cid" xmlns:w16="http://schemas.microsoft.com/office/word/2018/wordml" xmlns:w16du="http://schemas.microsoft.com/office/word/2023/wordml/word16du" xmlns:w16sdtdh="http://schemas.microsoft.com/office/word/2020/wordml/sdtdatahash" xmlns:w16sdtfl="http://schemas.microsoft.com/office/word/2024/wordml/sdtformatlock" xmlns:w16se="http://schemas.microsoft.com/office/word/2015/wordml/symex" xmlns:wpg="http://schemas.microsoft.com/office/word/2010/wordprocessingGroup" xmlns:wpi="http://schemas.microsoft.com/office/word/2010/wordprocessingInk" xmlns:wne="http://schemas.microsoft.com/office/word/2006/wordml" xmlns:wps="http://schemas.microsoft.com/office/word/2010/wordprocessingShape" mc:Ignorable="w14 w15 w16se w16cid w16 w16cex w16sdtdh w16sdtfl w16du wp14">
+<w:endnotes xmlns:wpc="http://schemas.microsoft.com/office/word/2010/wordprocessingCanvas" xmlns:cx="http://schemas.microsoft.com/office/drawing/2014/chartex" xmlns:cx1="http://schemas.microsoft.com/office/drawing/2015/9/8/chartex" xmlns:cx2="http://schemas.microsoft.com/office/drawing/2015/10/21/chartex" xmlns:cx3="http://schemas.microsoft.com/office/drawing/2016/5/9/chartex" xmlns:cx4="http://schemas.microsoft.com/office/drawing/2016/5/10/chartex" xmlns:cx5="http://schemas.microsoft.com/office/drawing/2016/5/11/chartex" xmlns:cx6="http://schemas.microsoft.com/office/drawing/2016/5/12/chartex" xmlns:cx7="http://schemas.microsoft.com/office/drawing/2016/5/13/chartex" xmlns:cx8="http://schemas.microsoft.com/office/drawing/2016/5/14/chartex" xmlns:mc="http://schemas.openxmlformats.org/markup-compatibility/2006" xmlns:aink="http://schemas.microsoft.com/office/drawing/2016/ink" xmlns:am3d="http://schemas.microsoft.com/office/drawing/2017/model3d" xmlns:o="urn:schemas-microsoft-com:office:office" xmlns:oel="http://schemas.microsoft.com/office/2019/extlst" xmlns:r="http://schemas.openxmlformats.org/officeDocument/2006/relationships" xmlns:m="http://schemas.openxmlformats.org/officeDocument/2006/math" xmlns:v="urn:schemas-microsoft-com:vml" xmlns:wp14="http://schemas.microsoft.com/office/word/2010/wordprocessingDrawing" xmlns:wp="http://schemas.openxmlformats.org/drawingml/2006/wordprocessingDrawing" xmlns:w10="urn:schemas-microsoft-com:office:word" xmlns:w="http://schemas.openxmlformats.org/wordprocessingml/2006/main" xmlns:w14="http://schemas.microsoft.com/office/word/2010/wordml" xmlns:w15="http://schemas.microsoft.com/office/word/2012/wordml" xmlns:w16cex="http://schemas.microsoft.com/office/word/2018/wordml/cex" xmlns:w16cid="http://schemas.microsoft.com/office/word/2016/wordml/cid" xmlns:w16="http://schemas.microsoft.com/office/word/2018/wordml" xmlns:w16sdtdh="http://schemas.microsoft.com/office/word/2020/wordml/sdtdatahash" xmlns:w16se="http://schemas.microsoft.com/office/word/2015/wordml/symex" xmlns:wpg="http://schemas.microsoft.com/office/word/2010/wordprocessingGroup" xmlns:wpi="http://schemas.microsoft.com/office/word/2010/wordprocessingInk" xmlns:wne="http://schemas.microsoft.com/office/word/2006/wordml" xmlns:wps="http://schemas.microsoft.com/office/word/2010/wordprocessingShape" mc:Ignorable="w14 w15 w16se w16cid w16 w16cex w16sdtdh wp14">
   <w:endnote w:type="separator" w:id="-1">
     <w:p>
       <w:pPr>
@@ -1345,7 +1439,7 @@
 </file>
 
 <file path=word/footnotes.xml><?xml version="1.0" encoding="utf-8"?>
-<w:footnotes xmlns:wpc="http://schemas.microsoft.com/office/word/2010/wordprocessingCanvas" xmlns:cx="http://schemas.microsoft.com/office/drawing/2014/chartex" xmlns:cx1="http://schemas.microsoft.com/office/drawing/2015/9/8/chartex" xmlns:cx2="http://schemas.microsoft.com/office/drawing/2015/10/21/chartex" xmlns:cx3="http://schemas.microsoft.com/office/drawing/2016/5/9/chartex" xmlns:cx4="http://schemas.microsoft.com/office/drawing/2016/5/10/chartex" xmlns:cx5="http://schemas.microsoft.com/office/drawing/2016/5/11/chartex" xmlns:cx6="http://schemas.microsoft.com/office/drawing/2016/5/12/chartex" xmlns:cx7="http://schemas.microsoft.com/office/drawing/2016/5/13/chartex" xmlns:cx8="http://schemas.microsoft.com/office/drawing/2016/5/14/chartex" xmlns:mc="http://schemas.openxmlformats.org/markup-compatibility/2006" xmlns:aink="http://schemas.microsoft.com/office/drawing/2016/ink" xmlns:am3d="http://schemas.microsoft.com/office/drawing/2017/model3d" xmlns:o="urn:schemas-microsoft-com:office:office" xmlns:oel="http://schemas.microsoft.com/office/2019/extlst" xmlns:r="http://schemas.openxmlformats.org/officeDocument/2006/relationships" xmlns:m="http://schemas.openxmlformats.org/officeDocument/2006/math" xmlns:v="urn:schemas-microsoft-com:vml" xmlns:wp14="http://schemas.microsoft.com/office/word/2010/wordprocessingDrawing" xmlns:wp="http://schemas.openxmlformats.org/drawingml/2006/wordprocessingDrawing" xmlns:w10="urn:schemas-microsoft-com:office:word" xmlns:w="http://schemas.openxmlformats.org/wordprocessingml/2006/main" xmlns:w14="http://schemas.microsoft.com/office/word/2010/wordml" xmlns:w15="http://schemas.microsoft.com/office/word/2012/wordml" xmlns:w16cex="http://schemas.microsoft.com/office/word/2018/wordml/cex" xmlns:w16cid="http://schemas.microsoft.com/office/word/2016/wordml/cid" xmlns:w16="http://schemas.microsoft.com/office/word/2018/wordml" xmlns:w16du="http://schemas.microsoft.com/office/word/2023/wordml/word16du" xmlns:w16sdtdh="http://schemas.microsoft.com/office/word/2020/wordml/sdtdatahash" xmlns:w16sdtfl="http://schemas.microsoft.com/office/word/2024/wordml/sdtformatlock" xmlns:w16se="http://schemas.microsoft.com/office/word/2015/wordml/symex" xmlns:wpg="http://schemas.microsoft.com/office/word/2010/wordprocessingGroup" xmlns:wpi="http://schemas.microsoft.com/office/word/2010/wordprocessingInk" xmlns:wne="http://schemas.microsoft.com/office/word/2006/wordml" xmlns:wps="http://schemas.microsoft.com/office/word/2010/wordprocessingShape" mc:Ignorable="w14 w15 w16se w16cid w16 w16cex w16sdtdh w16sdtfl w16du wp14">
+<w:footnotes xmlns:wpc="http://schemas.microsoft.com/office/word/2010/wordprocessingCanvas" xmlns:cx="http://schemas.microsoft.com/office/drawing/2014/chartex" xmlns:cx1="http://schemas.microsoft.com/office/drawing/2015/9/8/chartex" xmlns:cx2="http://schemas.microsoft.com/office/drawing/2015/10/21/chartex" xmlns:cx3="http://schemas.microsoft.com/office/drawing/2016/5/9/chartex" xmlns:cx4="http://schemas.microsoft.com/office/drawing/2016/5/10/chartex" xmlns:cx5="http://schemas.microsoft.com/office/drawing/2016/5/11/chartex" xmlns:cx6="http://schemas.microsoft.com/office/drawing/2016/5/12/chartex" xmlns:cx7="http://schemas.microsoft.com/office/drawing/2016/5/13/chartex" xmlns:cx8="http://schemas.microsoft.com/office/drawing/2016/5/14/chartex" xmlns:mc="http://schemas.openxmlformats.org/markup-compatibility/2006" xmlns:aink="http://schemas.microsoft.com/office/drawing/2016/ink" xmlns:am3d="http://schemas.microsoft.com/office/drawing/2017/model3d" xmlns:o="urn:schemas-microsoft-com:office:office" xmlns:oel="http://schemas.microsoft.com/office/2019/extlst" xmlns:r="http://schemas.openxmlformats.org/officeDocument/2006/relationships" xmlns:m="http://schemas.openxmlformats.org/officeDocument/2006/math" xmlns:v="urn:schemas-microsoft-com:vml" xmlns:wp14="http://schemas.microsoft.com/office/word/2010/wordprocessingDrawing" xmlns:wp="http://schemas.openxmlformats.org/drawingml/2006/wordprocessingDrawing" xmlns:w10="urn:schemas-microsoft-com:office:word" xmlns:w="http://schemas.openxmlformats.org/wordprocessingml/2006/main" xmlns:w14="http://schemas.microsoft.com/office/word/2010/wordml" xmlns:w15="http://schemas.microsoft.com/office/word/2012/wordml" xmlns:w16cex="http://schemas.microsoft.com/office/word/2018/wordml/cex" xmlns:w16cid="http://schemas.microsoft.com/office/word/2016/wordml/cid" xmlns:w16="http://schemas.microsoft.com/office/word/2018/wordml" xmlns:w16sdtdh="http://schemas.microsoft.com/office/word/2020/wordml/sdtdatahash" xmlns:w16se="http://schemas.microsoft.com/office/word/2015/wordml/symex" xmlns:wpg="http://schemas.microsoft.com/office/word/2010/wordprocessingGroup" xmlns:wpi="http://schemas.microsoft.com/office/word/2010/wordprocessingInk" xmlns:wne="http://schemas.microsoft.com/office/word/2006/wordml" xmlns:wps="http://schemas.microsoft.com/office/word/2010/wordprocessingShape" mc:Ignorable="w14 w15 w16se w16cid w16 w16cex w16sdtdh wp14">
   <w:footnote w:type="separator" w:id="-1">
     <w:p>
       <w:pPr>
@@ -1370,7 +1464,7 @@
 </file>
 
 <file path=word/header1.xml><?xml version="1.0" encoding="utf-8"?>
-<w:hdr xmlns:wpc="http://schemas.microsoft.com/office/word/2010/wordprocessingCanvas" xmlns:cx="http://schemas.microsoft.com/office/drawing/2014/chartex" xmlns:cx1="http://schemas.microsoft.com/office/drawing/2015/9/8/chartex" xmlns:cx2="http://schemas.microsoft.com/office/drawing/2015/10/21/chartex" xmlns:cx3="http://schemas.microsoft.com/office/drawing/2016/5/9/chartex" xmlns:cx4="http://schemas.microsoft.com/office/drawing/2016/5/10/chartex" xmlns:cx5="http://schemas.microsoft.com/office/drawing/2016/5/11/chartex" xmlns:cx6="http://schemas.microsoft.com/office/drawing/2016/5/12/chartex" xmlns:cx7="http://schemas.microsoft.com/office/drawing/2016/5/13/chartex" xmlns:cx8="http://schemas.microsoft.com/office/drawing/2016/5/14/chartex" xmlns:mc="http://schemas.openxmlformats.org/markup-compatibility/2006" xmlns:aink="http://schemas.microsoft.com/office/drawing/2016/ink" xmlns:am3d="http://schemas.microsoft.com/office/drawing/2017/model3d" xmlns:o="urn:schemas-microsoft-com:office:office" xmlns:oel="http://schemas.microsoft.com/office/2019/extlst" xmlns:r="http://schemas.openxmlformats.org/officeDocument/2006/relationships" xmlns:m="http://schemas.openxmlformats.org/officeDocument/2006/math" xmlns:v="urn:schemas-microsoft-com:vml" xmlns:wp14="http://schemas.microsoft.com/office/word/2010/wordprocessingDrawing" xmlns:wp="http://schemas.openxmlformats.org/drawingml/2006/wordprocessingDrawing" xmlns:w10="urn:schemas-microsoft-com:office:word" xmlns:w="http://schemas.openxmlformats.org/wordprocessingml/2006/main" xmlns:w14="http://schemas.microsoft.com/office/word/2010/wordml" xmlns:w15="http://schemas.microsoft.com/office/word/2012/wordml" xmlns:w16cex="http://schemas.microsoft.com/office/word/2018/wordml/cex" xmlns:w16cid="http://schemas.microsoft.com/office/word/2016/wordml/cid" xmlns:w16="http://schemas.microsoft.com/office/word/2018/wordml" xmlns:w16du="http://schemas.microsoft.com/office/word/2023/wordml/word16du" xmlns:w16sdtdh="http://schemas.microsoft.com/office/word/2020/wordml/sdtdatahash" xmlns:w16sdtfl="http://schemas.microsoft.com/office/word/2024/wordml/sdtformatlock" xmlns:w16se="http://schemas.microsoft.com/office/word/2015/wordml/symex" xmlns:wpg="http://schemas.microsoft.com/office/word/2010/wordprocessingGroup" xmlns:wpi="http://schemas.microsoft.com/office/word/2010/wordprocessingInk" xmlns:wne="http://schemas.microsoft.com/office/word/2006/wordml" xmlns:wps="http://schemas.microsoft.com/office/word/2010/wordprocessingShape" mc:Ignorable="w14 w15 w16se w16cid w16 w16cex w16sdtdh w16sdtfl w16du wp14">
+<w:hdr xmlns:wpc="http://schemas.microsoft.com/office/word/2010/wordprocessingCanvas" xmlns:cx="http://schemas.microsoft.com/office/drawing/2014/chartex" xmlns:cx1="http://schemas.microsoft.com/office/drawing/2015/9/8/chartex" xmlns:cx2="http://schemas.microsoft.com/office/drawing/2015/10/21/chartex" xmlns:cx3="http://schemas.microsoft.com/office/drawing/2016/5/9/chartex" xmlns:cx4="http://schemas.microsoft.com/office/drawing/2016/5/10/chartex" xmlns:cx5="http://schemas.microsoft.com/office/drawing/2016/5/11/chartex" xmlns:cx6="http://schemas.microsoft.com/office/drawing/2016/5/12/chartex" xmlns:cx7="http://schemas.microsoft.com/office/drawing/2016/5/13/chartex" xmlns:cx8="http://schemas.microsoft.com/office/drawing/2016/5/14/chartex" xmlns:mc="http://schemas.openxmlformats.org/markup-compatibility/2006" xmlns:aink="http://schemas.microsoft.com/office/drawing/2016/ink" xmlns:am3d="http://schemas.microsoft.com/office/drawing/2017/model3d" xmlns:o="urn:schemas-microsoft-com:office:office" xmlns:oel="http://schemas.microsoft.com/office/2019/extlst" xmlns:r="http://schemas.openxmlformats.org/officeDocument/2006/relationships" xmlns:m="http://schemas.openxmlformats.org/officeDocument/2006/math" xmlns:v="urn:schemas-microsoft-com:vml" xmlns:wp14="http://schemas.microsoft.com/office/word/2010/wordprocessingDrawing" xmlns:wp="http://schemas.openxmlformats.org/drawingml/2006/wordprocessingDrawing" xmlns:w10="urn:schemas-microsoft-com:office:word" xmlns:w="http://schemas.openxmlformats.org/wordprocessingml/2006/main" xmlns:w14="http://schemas.microsoft.com/office/word/2010/wordml" xmlns:w15="http://schemas.microsoft.com/office/word/2012/wordml" xmlns:w16cex="http://schemas.microsoft.com/office/word/2018/wordml/cex" xmlns:w16cid="http://schemas.microsoft.com/office/word/2016/wordml/cid" xmlns:w16="http://schemas.microsoft.com/office/word/2018/wordml" xmlns:w16sdtdh="http://schemas.microsoft.com/office/word/2020/wordml/sdtdatahash" xmlns:w16se="http://schemas.microsoft.com/office/word/2015/wordml/symex" xmlns:wpg="http://schemas.microsoft.com/office/word/2010/wordprocessingGroup" xmlns:wpi="http://schemas.microsoft.com/office/word/2010/wordprocessingInk" xmlns:wne="http://schemas.microsoft.com/office/word/2006/wordml" xmlns:wps="http://schemas.microsoft.com/office/word/2010/wordprocessingShape" mc:Ignorable="w14 w15 w16se w16cid w16 w16cex w16sdtdh wp14">
   <w:p>
     <w:pPr>
       <w:pStyle w:val="Header"/>
@@ -1412,7 +1506,7 @@
 </file>
 
 <file path=word/numbering.xml><?xml version="1.0" encoding="utf-8"?>
-<w:numbering xmlns:wpc="http://schemas.microsoft.com/office/word/2010/wordprocessingCanvas" xmlns:cx="http://schemas.microsoft.com/office/drawing/2014/chartex" xmlns:cx1="http://schemas.microsoft.com/office/drawing/2015/9/8/chartex" xmlns:cx2="http://schemas.microsoft.com/office/drawing/2015/10/21/chartex" xmlns:cx3="http://schemas.microsoft.com/office/drawing/2016/5/9/chartex" xmlns:cx4="http://schemas.microsoft.com/office/drawing/2016/5/10/chartex" xmlns:cx5="http://schemas.microsoft.com/office/drawing/2016/5/11/chartex" xmlns:cx6="http://schemas.microsoft.com/office/drawing/2016/5/12/chartex" xmlns:cx7="http://schemas.microsoft.com/office/drawing/2016/5/13/chartex" xmlns:cx8="http://schemas.microsoft.com/office/drawing/2016/5/14/chartex" xmlns:mc="http://schemas.openxmlformats.org/markup-compatibility/2006" xmlns:aink="http://schemas.microsoft.com/office/drawing/2016/ink" xmlns:am3d="http://schemas.microsoft.com/office/drawing/2017/model3d" xmlns:o="urn:schemas-microsoft-com:office:office" xmlns:oel="http://schemas.microsoft.com/office/2019/extlst" xmlns:r="http://schemas.openxmlformats.org/officeDocument/2006/relationships" xmlns:m="http://schemas.openxmlformats.org/officeDocument/2006/math" xmlns:v="urn:schemas-microsoft-com:vml" xmlns:wp14="http://schemas.microsoft.com/office/word/2010/wordprocessingDrawing" xmlns:wp="http://schemas.openxmlformats.org/drawingml/2006/wordprocessingDrawing" xmlns:w10="urn:schemas-microsoft-com:office:word" xmlns:w="http://schemas.openxmlformats.org/wordprocessingml/2006/main" xmlns:w14="http://schemas.microsoft.com/office/word/2010/wordml" xmlns:w15="http://schemas.microsoft.com/office/word/2012/wordml" xmlns:w16cex="http://schemas.microsoft.com/office/word/2018/wordml/cex" xmlns:w16cid="http://schemas.microsoft.com/office/word/2016/wordml/cid" xmlns:w16="http://schemas.microsoft.com/office/word/2018/wordml" xmlns:w16du="http://schemas.microsoft.com/office/word/2023/wordml/word16du" xmlns:w16sdtdh="http://schemas.microsoft.com/office/word/2020/wordml/sdtdatahash" xmlns:w16sdtfl="http://schemas.microsoft.com/office/word/2024/wordml/sdtformatlock" xmlns:w16se="http://schemas.microsoft.com/office/word/2015/wordml/symex" xmlns:wpg="http://schemas.microsoft.com/office/word/2010/wordprocessingGroup" xmlns:wpi="http://schemas.microsoft.com/office/word/2010/wordprocessingInk" xmlns:wne="http://schemas.microsoft.com/office/word/2006/wordml" xmlns:wps="http://schemas.microsoft.com/office/word/2010/wordprocessingShape" mc:Ignorable="w14 w15 w16se w16cid w16 w16cex w16sdtdh w16sdtfl w16du wp14">
+<w:numbering xmlns:wpc="http://schemas.microsoft.com/office/word/2010/wordprocessingCanvas" xmlns:cx="http://schemas.microsoft.com/office/drawing/2014/chartex" xmlns:cx1="http://schemas.microsoft.com/office/drawing/2015/9/8/chartex" xmlns:cx2="http://schemas.microsoft.com/office/drawing/2015/10/21/chartex" xmlns:cx3="http://schemas.microsoft.com/office/drawing/2016/5/9/chartex" xmlns:cx4="http://schemas.microsoft.com/office/drawing/2016/5/10/chartex" xmlns:cx5="http://schemas.microsoft.com/office/drawing/2016/5/11/chartex" xmlns:cx6="http://schemas.microsoft.com/office/drawing/2016/5/12/chartex" xmlns:cx7="http://schemas.microsoft.com/office/drawing/2016/5/13/chartex" xmlns:cx8="http://schemas.microsoft.com/office/drawing/2016/5/14/chartex" xmlns:mc="http://schemas.openxmlformats.org/markup-compatibility/2006" xmlns:aink="http://schemas.microsoft.com/office/drawing/2016/ink" xmlns:am3d="http://schemas.microsoft.com/office/drawing/2017/model3d" xmlns:o="urn:schemas-microsoft-com:office:office" xmlns:oel="http://schemas.microsoft.com/office/2019/extlst" xmlns:r="http://schemas.openxmlformats.org/officeDocument/2006/relationships" xmlns:m="http://schemas.openxmlformats.org/officeDocument/2006/math" xmlns:v="urn:schemas-microsoft-com:vml" xmlns:wp14="http://schemas.microsoft.com/office/word/2010/wordprocessingDrawing" xmlns:wp="http://schemas.openxmlformats.org/drawingml/2006/wordprocessingDrawing" xmlns:w10="urn:schemas-microsoft-com:office:word" xmlns:w="http://schemas.openxmlformats.org/wordprocessingml/2006/main" xmlns:w14="http://schemas.microsoft.com/office/word/2010/wordml" xmlns:w15="http://schemas.microsoft.com/office/word/2012/wordml" xmlns:w16cex="http://schemas.microsoft.com/office/word/2018/wordml/cex" xmlns:w16cid="http://schemas.microsoft.com/office/word/2016/wordml/cid" xmlns:w16="http://schemas.microsoft.com/office/word/2018/wordml" xmlns:w16sdtdh="http://schemas.microsoft.com/office/word/2020/wordml/sdtdatahash" xmlns:w16se="http://schemas.microsoft.com/office/word/2015/wordml/symex" xmlns:wpg="http://schemas.microsoft.com/office/word/2010/wordprocessingGroup" xmlns:wpi="http://schemas.microsoft.com/office/word/2010/wordprocessingInk" xmlns:wne="http://schemas.microsoft.com/office/word/2006/wordml" xmlns:wps="http://schemas.microsoft.com/office/word/2010/wordprocessingShape" mc:Ignorable="w14 w15 w16se w16cid w16 w16cex w16sdtdh wp14">
   <w:abstractNum w:abstractNumId="0" w15:restartNumberingAfterBreak="0">
     <w:nsid w:val="0306307C"/>
     <w:multiLevelType w:val="hybridMultilevel"/>
@@ -3660,7 +3754,7 @@
 </file>
 
 <file path=word/styles.xml><?xml version="1.0" encoding="utf-8"?>
-<w:styles xmlns:mc="http://schemas.openxmlformats.org/markup-compatibility/2006" xmlns:r="http://schemas.openxmlformats.org/officeDocument/2006/relationships" xmlns:w="http://schemas.openxmlformats.org/wordprocessingml/2006/main" xmlns:w14="http://schemas.microsoft.com/office/word/2010/wordml" xmlns:w15="http://schemas.microsoft.com/office/word/2012/wordml" xmlns:w16cex="http://schemas.microsoft.com/office/word/2018/wordml/cex" xmlns:w16cid="http://schemas.microsoft.com/office/word/2016/wordml/cid" xmlns:w16="http://schemas.microsoft.com/office/word/2018/wordml" xmlns:w16du="http://schemas.microsoft.com/office/word/2023/wordml/word16du" xmlns:w16sdtdh="http://schemas.microsoft.com/office/word/2020/wordml/sdtdatahash" xmlns:w16sdtfl="http://schemas.microsoft.com/office/word/2024/wordml/sdtformatlock" xmlns:w16se="http://schemas.microsoft.com/office/word/2015/wordml/symex" mc:Ignorable="w14 w15 w16se w16cid w16 w16cex w16sdtdh w16sdtfl w16du">
+<w:styles xmlns:mc="http://schemas.openxmlformats.org/markup-compatibility/2006" xmlns:r="http://schemas.openxmlformats.org/officeDocument/2006/relationships" xmlns:w="http://schemas.openxmlformats.org/wordprocessingml/2006/main" xmlns:w14="http://schemas.microsoft.com/office/word/2010/wordml" xmlns:w15="http://schemas.microsoft.com/office/word/2012/wordml" xmlns:w16cex="http://schemas.microsoft.com/office/word/2018/wordml/cex" xmlns:w16cid="http://schemas.microsoft.com/office/word/2016/wordml/cid" xmlns:w16="http://schemas.microsoft.com/office/word/2018/wordml" xmlns:w16sdtdh="http://schemas.microsoft.com/office/word/2020/wordml/sdtdatahash" xmlns:w16se="http://schemas.microsoft.com/office/word/2015/wordml/symex" mc:Ignorable="w14 w15 w16se w16cid w16 w16cex w16sdtdh">
   <w:docDefaults>
     <w:rPrDefault>
       <w:rPr>

</xml_diff>

<commit_message>
Amany: Modified Phase2 document
</commit_message>
<xml_diff>
--- a/Phase2Docs/WEB422-Project-Phase2-Report.docx
+++ b/Phase2Docs/WEB422-Project-Phase2-Report.docx
@@ -112,14 +112,7 @@
               <w:rPr>
                 <w:color w:val="548DD4" w:themeColor="text2" w:themeTint="99"/>
               </w:rPr>
-              <w:t xml:space="preserve"> </w:t>
-            </w:r>
-            <w:proofErr w:type="gramStart"/>
-            <w:r>
-              <w:rPr>
-                <w:color w:val="548DD4" w:themeColor="text2" w:themeTint="99"/>
-              </w:rPr>
-              <w:t xml:space="preserve">Group </w:t>
+              <w:t xml:space="preserve"> Group </w:t>
             </w:r>
             <w:r>
               <w:rPr>
@@ -131,14 +124,7 @@
               <w:rPr>
                 <w:color w:val="548DD4" w:themeColor="text2" w:themeTint="99"/>
               </w:rPr>
-              <w:t>o</w:t>
-            </w:r>
-            <w:proofErr w:type="gramEnd"/>
-            <w:r>
-              <w:rPr>
-                <w:color w:val="548DD4" w:themeColor="text2" w:themeTint="99"/>
-              </w:rPr>
-              <w:t>:</w:t>
+              <w:t>o:</w:t>
             </w:r>
             <w:r>
               <w:rPr>
@@ -184,14 +170,7 @@
               <w:rPr>
                 <w:color w:val="548DD4" w:themeColor="text2" w:themeTint="99"/>
               </w:rPr>
-              <w:t xml:space="preserve"> </w:t>
-            </w:r>
-            <w:proofErr w:type="gramStart"/>
-            <w:r>
-              <w:rPr>
-                <w:color w:val="548DD4" w:themeColor="text2" w:themeTint="99"/>
-              </w:rPr>
-              <w:t xml:space="preserve">Group </w:t>
+              <w:t xml:space="preserve"> Group </w:t>
             </w:r>
             <w:r>
               <w:rPr>
@@ -203,14 +182,7 @@
               <w:rPr>
                 <w:color w:val="548DD4" w:themeColor="text2" w:themeTint="99"/>
               </w:rPr>
-              <w:t>ame</w:t>
-            </w:r>
-            <w:proofErr w:type="gramEnd"/>
-            <w:r>
-              <w:rPr>
-                <w:color w:val="548DD4" w:themeColor="text2" w:themeTint="99"/>
-              </w:rPr>
-              <w:t>:</w:t>
+              <w:t>ame:</w:t>
             </w:r>
             <w:r>
               <w:rPr>
@@ -256,21 +228,7 @@
               <w:rPr>
                 <w:color w:val="548DD4" w:themeColor="text2" w:themeTint="99"/>
               </w:rPr>
-              <w:t xml:space="preserve">group </w:t>
-            </w:r>
-            <w:proofErr w:type="gramStart"/>
-            <w:r>
-              <w:rPr>
-                <w:color w:val="548DD4" w:themeColor="text2" w:themeTint="99"/>
-              </w:rPr>
-              <w:t>members</w:t>
-            </w:r>
-            <w:proofErr w:type="gramEnd"/>
-            <w:r>
-              <w:rPr>
-                <w:color w:val="548DD4" w:themeColor="text2" w:themeTint="99"/>
-              </w:rPr>
-              <w:t xml:space="preserve"> name: </w:t>
+              <w:t xml:space="preserve">group members name: </w:t>
             </w:r>
             <w:r>
               <w:rPr>
@@ -314,143 +272,67 @@
         <w:rPr>
           <w:b/>
         </w:rPr>
-        <w:t xml:space="preserve">till this </w:t>
-      </w:r>
-      <w:proofErr w:type="gramStart"/>
+        <w:t xml:space="preserve">till this phase </w:t>
+      </w:r>
       <w:r>
         <w:rPr>
           <w:b/>
         </w:rPr>
-        <w:t xml:space="preserve">phase </w:t>
-      </w:r>
-      <w:r>
-        <w:rPr>
-          <w:b/>
-        </w:rPr>
         <w:t xml:space="preserve"> </w:t>
       </w:r>
       <w:r>
         <w:rPr>
           <w:color w:val="548DD4" w:themeColor="text2" w:themeTint="99"/>
         </w:rPr>
-        <w:t>(</w:t>
-      </w:r>
-      <w:proofErr w:type="gramEnd"/>
+        <w:t>(Outline the tasks t</w:t>
+      </w:r>
       <w:r>
         <w:rPr>
           <w:color w:val="548DD4" w:themeColor="text2" w:themeTint="99"/>
         </w:rPr>
-        <w:t>Outline the tasks t</w:t>
+        <w:t>hat</w:t>
       </w:r>
       <w:r>
         <w:rPr>
           <w:color w:val="548DD4" w:themeColor="text2" w:themeTint="99"/>
         </w:rPr>
-        <w:t>hat</w:t>
+        <w:t xml:space="preserve"> </w:t>
       </w:r>
       <w:r>
         <w:rPr>
           <w:color w:val="548DD4" w:themeColor="text2" w:themeTint="99"/>
         </w:rPr>
-        <w:t xml:space="preserve"> </w:t>
+        <w:t xml:space="preserve">have </w:t>
       </w:r>
       <w:r>
         <w:rPr>
           <w:color w:val="548DD4" w:themeColor="text2" w:themeTint="99"/>
         </w:rPr>
-        <w:t xml:space="preserve">have </w:t>
-      </w:r>
-      <w:proofErr w:type="gramStart"/>
+        <w:t>be completed</w:t>
+      </w:r>
       <w:r>
         <w:rPr>
           <w:color w:val="548DD4" w:themeColor="text2" w:themeTint="99"/>
         </w:rPr>
-        <w:t>be</w:t>
-      </w:r>
-      <w:proofErr w:type="gramEnd"/>
+        <w:t xml:space="preserve"> till now, </w:t>
+      </w:r>
       <w:r>
         <w:rPr>
           <w:color w:val="548DD4" w:themeColor="text2" w:themeTint="99"/>
         </w:rPr>
-        <w:t xml:space="preserve"> completed</w:t>
+        <w:t xml:space="preserve">Provide detailed information on the progress that you made </w:t>
       </w:r>
       <w:r>
         <w:rPr>
           <w:color w:val="548DD4" w:themeColor="text2" w:themeTint="99"/>
         </w:rPr>
-        <w:t xml:space="preserve"> till now, </w:t>
-      </w:r>
-      <w:r>
-        <w:rPr>
-          <w:color w:val="548DD4" w:themeColor="text2" w:themeTint="99"/>
-        </w:rPr>
-        <w:t xml:space="preserve">Provide detailed information on the progress that you made </w:t>
-      </w:r>
-      <w:r>
-        <w:rPr>
-          <w:color w:val="548DD4" w:themeColor="text2" w:themeTint="99"/>
-        </w:rPr>
-        <w:t xml:space="preserve">so far in the </w:t>
-      </w:r>
-      <w:proofErr w:type="gramStart"/>
-      <w:r>
-        <w:rPr>
-          <w:color w:val="548DD4" w:themeColor="text2" w:themeTint="99"/>
-        </w:rPr>
-        <w:t>project ,</w:t>
-      </w:r>
-      <w:proofErr w:type="gramEnd"/>
-      <w:r>
-        <w:rPr>
-          <w:color w:val="548DD4" w:themeColor="text2" w:themeTint="99"/>
-        </w:rPr>
-        <w:t xml:space="preserve"> add storyboards, output of web project)</w:t>
+        <w:t>so far in the project , add storyboards, output of web project)</w:t>
       </w:r>
     </w:p>
     <w:p/>
     <w:p>
       <w:r>
-        <w:t xml:space="preserve">For this project Daniel implemented front end functionality for the </w:t>
-      </w:r>
-      <w:proofErr w:type="spellStart"/>
-      <w:r>
-        <w:t>PokeMart</w:t>
-      </w:r>
-      <w:proofErr w:type="spellEnd"/>
-      <w:r>
-        <w:t xml:space="preserve"> project, creating the </w:t>
-      </w:r>
-      <w:proofErr w:type="spellStart"/>
-      <w:r>
-        <w:t>NavBar</w:t>
-      </w:r>
-      <w:proofErr w:type="spellEnd"/>
-      <w:r>
-        <w:t xml:space="preserve">, </w:t>
-      </w:r>
-      <w:proofErr w:type="spellStart"/>
-      <w:r>
-        <w:t>Searchbar</w:t>
-      </w:r>
-      <w:proofErr w:type="spellEnd"/>
-      <w:r>
-        <w:t xml:space="preserve">, Pagination, </w:t>
-      </w:r>
-      <w:proofErr w:type="spellStart"/>
-      <w:r>
-        <w:t>Cardlist</w:t>
-      </w:r>
-      <w:proofErr w:type="spellEnd"/>
-      <w:r>
-        <w:t xml:space="preserve">, and Card components as well as creating the home page, and </w:t>
-      </w:r>
-      <w:proofErr w:type="spellStart"/>
-      <w:r>
-        <w:t>cardlist</w:t>
-      </w:r>
-      <w:proofErr w:type="spellEnd"/>
-      <w:r>
-        <w:t>.</w:t>
+        <w:t>For this project Daniel implemented front end functionality for the PokeMart project, creating the NavBar, Searchbar, Pagination, Cardlist, and Card components as well as creating the home page, and cardlist.</w:t>
       </w:r>
     </w:p>
     <w:p>
@@ -505,6 +387,15 @@
           <w:color w:val="8DB3E2" w:themeColor="text2" w:themeTint="66"/>
         </w:rPr>
       </w:pPr>
+    </w:p>
+    <w:p>
+      <w:pPr>
+        <w:pStyle w:val="ListParagraph"/>
+        <w:ind w:left="360"/>
+        <w:rPr>
+          <w:color w:val="8DB3E2" w:themeColor="text2" w:themeTint="66"/>
+        </w:rPr>
+      </w:pPr>
       <w:r>
         <w:rPr>
           <w:noProof/>
@@ -539,6 +430,132 @@
                     <a:prstGeom prst="rect">
                       <a:avLst/>
                     </a:prstGeom>
+                  </pic:spPr>
+                </pic:pic>
+              </a:graphicData>
+            </a:graphic>
+          </wp:inline>
+        </w:drawing>
+      </w:r>
+      <w:r>
+        <w:rPr>
+          <w:color w:val="8DB3E2" w:themeColor="text2" w:themeTint="66"/>
+        </w:rPr>
+        <w:br/>
+      </w:r>
+      <w:r>
+        <w:rPr>
+          <w:b/>
+          <w:bCs/>
+          <w:color w:val="000000" w:themeColor="text1"/>
+        </w:rPr>
+        <w:t>Log in page</w:t>
+      </w:r>
+    </w:p>
+    <w:p>
+      <w:pPr>
+        <w:pStyle w:val="ListParagraph"/>
+        <w:ind w:left="360"/>
+        <w:rPr>
+          <w:color w:val="8DB3E2" w:themeColor="text2" w:themeTint="66"/>
+        </w:rPr>
+      </w:pPr>
+      <w:r>
+        <w:rPr>
+          <w:noProof/>
+        </w:rPr>
+        <w:drawing>
+          <wp:inline distT="0" distB="0" distL="0" distR="0" wp14:anchorId="2CCA54CD" wp14:editId="645CF618">
+            <wp:extent cx="6675120" cy="1871831"/>
+            <wp:effectExtent l="0" t="0" r="0" b="0"/>
+            <wp:docPr id="931094107" name="Picture 1" descr="A screenshot of a computer&#10;&#10;AI-generated content may be incorrect."/>
+            <wp:cNvGraphicFramePr>
+              <a:graphicFrameLocks xmlns:a="http://schemas.openxmlformats.org/drawingml/2006/main" noChangeAspect="1"/>
+            </wp:cNvGraphicFramePr>
+            <a:graphic xmlns:a="http://schemas.openxmlformats.org/drawingml/2006/main">
+              <a:graphicData uri="http://schemas.openxmlformats.org/drawingml/2006/picture">
+                <pic:pic xmlns:pic="http://schemas.openxmlformats.org/drawingml/2006/picture">
+                  <pic:nvPicPr>
+                    <pic:cNvPr id="931094107" name="Picture 1" descr="A screenshot of a computer&#10;&#10;AI-generated content may be incorrect."/>
+                    <pic:cNvPicPr/>
+                  </pic:nvPicPr>
+                  <pic:blipFill rotWithShape="1">
+                    <a:blip r:embed="rId9"/>
+                    <a:srcRect t="4873" b="45250"/>
+                    <a:stretch/>
+                  </pic:blipFill>
+                  <pic:spPr bwMode="auto">
+                    <a:xfrm>
+                      <a:off x="0" y="0"/>
+                      <a:ext cx="6675120" cy="1871831"/>
+                    </a:xfrm>
+                    <a:prstGeom prst="rect">
+                      <a:avLst/>
+                    </a:prstGeom>
+                    <a:ln>
+                      <a:noFill/>
+                    </a:ln>
+                    <a:extLst>
+                      <a:ext uri="{53640926-AAD7-44D8-BBD7-CCE9431645EC}">
+                        <a14:shadowObscured xmlns:a14="http://schemas.microsoft.com/office/drawing/2010/main"/>
+                      </a:ext>
+                    </a:extLst>
+                  </pic:spPr>
+                </pic:pic>
+              </a:graphicData>
+            </a:graphic>
+          </wp:inline>
+        </w:drawing>
+      </w:r>
+    </w:p>
+    <w:p>
+      <w:pPr>
+        <w:pStyle w:val="ListParagraph"/>
+        <w:ind w:left="360"/>
+        <w:rPr>
+          <w:color w:val="8DB3E2" w:themeColor="text2" w:themeTint="66"/>
+        </w:rPr>
+      </w:pPr>
+      <w:r>
+        <w:rPr>
+          <w:noProof/>
+        </w:rPr>
+        <w:drawing>
+          <wp:inline distT="0" distB="0" distL="0" distR="0" wp14:anchorId="76990BFC" wp14:editId="4A59318B">
+            <wp:extent cx="6675047" cy="1054250"/>
+            <wp:effectExtent l="0" t="0" r="0" b="0"/>
+            <wp:docPr id="1686146808" name="Picture 1" descr="A screenshot of a computer&#10;&#10;AI-generated content may be incorrect."/>
+            <wp:cNvGraphicFramePr>
+              <a:graphicFrameLocks xmlns:a="http://schemas.openxmlformats.org/drawingml/2006/main" noChangeAspect="1"/>
+            </wp:cNvGraphicFramePr>
+            <a:graphic xmlns:a="http://schemas.openxmlformats.org/drawingml/2006/main">
+              <a:graphicData uri="http://schemas.openxmlformats.org/drawingml/2006/picture">
+                <pic:pic xmlns:pic="http://schemas.openxmlformats.org/drawingml/2006/picture">
+                  <pic:nvPicPr>
+                    <pic:cNvPr id="1686146808" name="Picture 1" descr="A screenshot of a computer&#10;&#10;AI-generated content may be incorrect."/>
+                    <pic:cNvPicPr/>
+                  </pic:nvPicPr>
+                  <pic:blipFill rotWithShape="1">
+                    <a:blip r:embed="rId10"/>
+                    <a:srcRect t="10033" b="61875"/>
+                    <a:stretch/>
+                  </pic:blipFill>
+                  <pic:spPr bwMode="auto">
+                    <a:xfrm>
+                      <a:off x="0" y="0"/>
+                      <a:ext cx="6675120" cy="1054262"/>
+                    </a:xfrm>
+                    <a:prstGeom prst="rect">
+                      <a:avLst/>
+                    </a:prstGeom>
+                    <a:ln>
+                      <a:noFill/>
+                    </a:ln>
+                    <a:extLst>
+                      <a:ext uri="{53640926-AAD7-44D8-BBD7-CCE9431645EC}">
+                        <a14:shadowObscured xmlns:a14="http://schemas.microsoft.com/office/drawing/2010/main"/>
+                      </a:ext>
+                    </a:extLst>
                   </pic:spPr>
                 </pic:pic>
               </a:graphicData>
@@ -626,7 +643,16 @@
           <w:tcPr>
             <w:tcW w:w="7380" w:type="dxa"/>
           </w:tcPr>
-          <w:p/>
+          <w:p>
+            <w:hyperlink r:id="rId11" w:history="1">
+              <w:r>
+                <w:rPr>
+                  <w:rStyle w:val="Hyperlink"/>
+                </w:rPr>
+                <w:t>T1WFP board - Kanban Board - Jira</w:t>
+              </w:r>
+            </w:hyperlink>
+          </w:p>
         </w:tc>
       </w:tr>
       <w:tr>
@@ -641,7 +667,15 @@
                 <w:rFonts w:ascii="Aptos Narrow" w:hAnsi="Aptos Narrow"/>
                 <w:color w:val="000000"/>
               </w:rPr>
-              <w:t>store’s name, slogan/description, product/service type, and inventory details</w:t>
+              <w:t xml:space="preserve">store’s name, slogan/description, </w:t>
+            </w:r>
+            <w:r>
+              <w:rPr>
+                <w:rFonts w:ascii="Aptos Narrow" w:hAnsi="Aptos Narrow"/>
+                <w:color w:val="000000"/>
+              </w:rPr>
+              <w:lastRenderedPageBreak/>
+              <w:t>product/service type, and inventory details</w:t>
             </w:r>
           </w:p>
         </w:tc>
@@ -651,41 +685,19 @@
           </w:tcPr>
           <w:p>
             <w:r>
+              <w:lastRenderedPageBreak/>
               <w:t>Poke Mart</w:t>
             </w:r>
           </w:p>
           <w:p>
             <w:r>
-              <w:t xml:space="preserve">Your #1 Hub </w:t>
-            </w:r>
-            <w:proofErr w:type="gramStart"/>
-            <w:r>
-              <w:t>For</w:t>
-            </w:r>
-            <w:proofErr w:type="gramEnd"/>
-            <w:r>
-              <w:t xml:space="preserve"> </w:t>
-            </w:r>
-            <w:proofErr w:type="spellStart"/>
-            <w:r>
-              <w:t>Pokemon</w:t>
-            </w:r>
-            <w:proofErr w:type="spellEnd"/>
-            <w:r>
-              <w:t xml:space="preserve"> Cards</w:t>
+              <w:t>Your #1 Hub For Pokemon Cards</w:t>
             </w:r>
           </w:p>
           <w:p>
             <w:r>
-              <w:t xml:space="preserve">Our website allows users to browse, search and purchase </w:t>
-            </w:r>
-            <w:proofErr w:type="spellStart"/>
-            <w:r>
-              <w:t>pokemon</w:t>
-            </w:r>
-            <w:proofErr w:type="spellEnd"/>
-            <w:r>
-              <w:t xml:space="preserve"> cards.</w:t>
+              <w:lastRenderedPageBreak/>
+              <w:t>Our website allows users to browse, search and purchase pokemon cards.</w:t>
             </w:r>
           </w:p>
           <w:p/>
@@ -703,6 +715,7 @@
                 <w:rFonts w:ascii="Aptos Narrow" w:hAnsi="Aptos Narrow"/>
                 <w:color w:val="000000"/>
               </w:rPr>
+              <w:lastRenderedPageBreak/>
               <w:t>API testing, integration, utilization</w:t>
             </w:r>
           </w:p>
@@ -711,7 +724,14 @@
           <w:tcPr>
             <w:tcW w:w="7380" w:type="dxa"/>
           </w:tcPr>
-          <w:p/>
+          <w:p>
+            <w:r>
+              <w:t>Amany: I used API to load 50 cards details to local database folder for both data/categories.js and data/products.js. I examined the data through the developer tool on the project website, filtered by id, name, and it returned correct data.</w:t>
+            </w:r>
+            <w:r>
+              <w:br/>
+            </w:r>
+          </w:p>
         </w:tc>
       </w:tr>
       <w:tr>
@@ -726,23 +746,7 @@
                 <w:rFonts w:ascii="Aptos Narrow" w:hAnsi="Aptos Narrow"/>
                 <w:color w:val="000000"/>
               </w:rPr>
-              <w:t xml:space="preserve">Visualizing data in Card design, </w:t>
-            </w:r>
-            <w:proofErr w:type="spellStart"/>
-            <w:r>
-              <w:rPr>
-                <w:rFonts w:ascii="Aptos Narrow" w:hAnsi="Aptos Narrow"/>
-                <w:color w:val="000000"/>
-              </w:rPr>
-              <w:t>Css</w:t>
-            </w:r>
-            <w:proofErr w:type="spellEnd"/>
-            <w:r>
-              <w:rPr>
-                <w:rFonts w:ascii="Aptos Narrow" w:hAnsi="Aptos Narrow"/>
-                <w:color w:val="000000"/>
-              </w:rPr>
-              <w:t xml:space="preserve"> library</w:t>
+              <w:t>Visualizing data in Card design, Css library</w:t>
             </w:r>
           </w:p>
         </w:tc>
@@ -752,15 +756,7 @@
           </w:tcPr>
           <w:p>
             <w:r>
-              <w:t xml:space="preserve">Done with bootstrap </w:t>
-            </w:r>
-            <w:proofErr w:type="spellStart"/>
-            <w:r>
-              <w:t>css</w:t>
-            </w:r>
-            <w:proofErr w:type="spellEnd"/>
-            <w:r>
-              <w:t xml:space="preserve"> by Daniel </w:t>
+              <w:t xml:space="preserve">Done with bootstrap css by Daniel </w:t>
             </w:r>
           </w:p>
         </w:tc>
@@ -859,7 +855,14 @@
           <w:tcPr>
             <w:tcW w:w="7380" w:type="dxa"/>
           </w:tcPr>
-          <w:p/>
+          <w:p>
+            <w:r>
+              <w:t>Amany implemented login page, Profile component</w:t>
+            </w:r>
+            <w:r>
+              <w:t>, products page, and basic initial page for (register, 404, favorite, and about pages)</w:t>
+            </w:r>
+          </w:p>
         </w:tc>
       </w:tr>
       <w:tr>
@@ -874,17 +877,8 @@
                 <w:rFonts w:ascii="Aptos Narrow" w:hAnsi="Aptos Narrow"/>
                 <w:color w:val="000000"/>
               </w:rPr>
-              <w:t xml:space="preserve">Favorite product/ </w:t>
+              <w:t>Favorite product/ wishlist</w:t>
             </w:r>
-            <w:proofErr w:type="spellStart"/>
-            <w:r>
-              <w:rPr>
-                <w:rFonts w:ascii="Aptos Narrow" w:hAnsi="Aptos Narrow"/>
-                <w:color w:val="000000"/>
-              </w:rPr>
-              <w:t>wishlist</w:t>
-            </w:r>
-            <w:proofErr w:type="spellEnd"/>
           </w:p>
         </w:tc>
         <w:tc>
@@ -929,7 +923,6 @@
                 <w:rFonts w:ascii="Aptos Narrow" w:hAnsi="Aptos Narrow"/>
                 <w:color w:val="000000"/>
               </w:rPr>
-              <w:lastRenderedPageBreak/>
               <w:t>Deployment and Hosting</w:t>
             </w:r>
           </w:p>
@@ -938,7 +931,11 @@
           <w:tcPr>
             <w:tcW w:w="7380" w:type="dxa"/>
           </w:tcPr>
-          <w:p/>
+          <w:p>
+            <w:r>
+              <w:t>Amany debugged the code and deployed successfully</w:t>
+            </w:r>
+          </w:p>
         </w:tc>
       </w:tr>
       <w:tr>
@@ -978,29 +975,27 @@
       <w:pPr>
         <w:pStyle w:val="Heading1"/>
         <w:rPr>
-          <w:color w:val="548DD4" w:themeColor="text2" w:themeTint="99"/>
+          <w:color w:val="000000" w:themeColor="text1"/>
         </w:rPr>
       </w:pPr>
       <w:r>
         <w:rPr>
           <w:b/>
         </w:rPr>
-        <w:t>How did you divide the work?</w:t>
-      </w:r>
-      <w:r>
-        <w:t xml:space="preserve"> </w:t>
-      </w:r>
-      <w:r>
-        <w:rPr>
-          <w:color w:val="548DD4" w:themeColor="text2" w:themeTint="99"/>
-        </w:rPr>
-        <w:t>(Provide de</w:t>
-      </w:r>
-      <w:r>
-        <w:rPr>
-          <w:color w:val="548DD4" w:themeColor="text2" w:themeTint="99"/>
-        </w:rPr>
-        <w:t>tailed information on the task-assigning to each member)</w:t>
+        <w:t>How did you divide the work</w:t>
+      </w:r>
+      <w:r>
+        <w:rPr>
+          <w:b/>
+          <w:color w:val="000000" w:themeColor="text1"/>
+        </w:rPr>
+        <w:t>?</w:t>
+      </w:r>
+      <w:r>
+        <w:rPr>
+          <w:color w:val="000000" w:themeColor="text1"/>
+        </w:rPr>
+        <w:t xml:space="preserve"> (Provide detailed information on the task-assigning to each member)</w:t>
       </w:r>
     </w:p>
     <w:p>
@@ -1008,12 +1003,12 @@
         <w:pStyle w:val="ListParagraph"/>
         <w:ind w:left="360"/>
         <w:rPr>
-          <w:color w:val="8DB3E2" w:themeColor="text2" w:themeTint="66"/>
-        </w:rPr>
-      </w:pPr>
-      <w:r>
-        <w:rPr>
-          <w:color w:val="8DB3E2" w:themeColor="text2" w:themeTint="66"/>
+          <w:color w:val="000000" w:themeColor="text1"/>
+        </w:rPr>
+      </w:pPr>
+      <w:r>
+        <w:rPr>
+          <w:color w:val="000000" w:themeColor="text1"/>
         </w:rPr>
         <w:t>Angela-</w:t>
       </w:r>
@@ -1023,14 +1018,20 @@
         <w:pStyle w:val="ListParagraph"/>
         <w:ind w:left="360"/>
         <w:rPr>
-          <w:color w:val="8DB3E2" w:themeColor="text2" w:themeTint="66"/>
-        </w:rPr>
-      </w:pPr>
-      <w:r>
-        <w:rPr>
-          <w:color w:val="8DB3E2" w:themeColor="text2" w:themeTint="66"/>
+          <w:color w:val="000000" w:themeColor="text1"/>
+        </w:rPr>
+      </w:pPr>
+      <w:r>
+        <w:rPr>
+          <w:color w:val="000000" w:themeColor="text1"/>
         </w:rPr>
         <w:t>Amany</w:t>
+      </w:r>
+      <w:r>
+        <w:rPr>
+          <w:color w:val="000000" w:themeColor="text1"/>
+        </w:rPr>
+        <w:t>_ I am responsible for deployment and pages content. My tasks were divided into:</w:t>
       </w:r>
     </w:p>
     <w:p>
@@ -1038,107 +1039,158 @@
         <w:pStyle w:val="ListParagraph"/>
         <w:ind w:left="360"/>
         <w:rPr>
-          <w:color w:val="8DB3E2" w:themeColor="text2" w:themeTint="66"/>
-        </w:rPr>
-      </w:pPr>
-      <w:r>
-        <w:rPr>
-          <w:color w:val="8DB3E2" w:themeColor="text2" w:themeTint="66"/>
-        </w:rPr>
-        <w:t xml:space="preserve">Daniel – I </w:t>
-      </w:r>
-      <w:proofErr w:type="gramStart"/>
-      <w:r>
-        <w:rPr>
-          <w:color w:val="8DB3E2" w:themeColor="text2" w:themeTint="66"/>
-        </w:rPr>
-        <w:t>was in charge of</w:t>
-      </w:r>
-      <w:proofErr w:type="gramEnd"/>
-      <w:r>
-        <w:rPr>
-          <w:color w:val="8DB3E2" w:themeColor="text2" w:themeTint="66"/>
-        </w:rPr>
-        <w:t xml:space="preserve"> implementing components for the website such as navbar, cards, </w:t>
-      </w:r>
-      <w:proofErr w:type="spellStart"/>
-      <w:r>
-        <w:rPr>
-          <w:color w:val="8DB3E2" w:themeColor="text2" w:themeTint="66"/>
-        </w:rPr>
-        <w:t>searchbar</w:t>
-      </w:r>
-      <w:proofErr w:type="spellEnd"/>
-      <w:r>
-        <w:rPr>
-          <w:color w:val="8DB3E2" w:themeColor="text2" w:themeTint="66"/>
-        </w:rPr>
-        <w:t xml:space="preserve">, pagination, and </w:t>
-      </w:r>
-      <w:proofErr w:type="spellStart"/>
-      <w:r>
-        <w:rPr>
-          <w:color w:val="8DB3E2" w:themeColor="text2" w:themeTint="66"/>
-        </w:rPr>
-        <w:t>cardlist</w:t>
-      </w:r>
-      <w:proofErr w:type="spellEnd"/>
+          <w:color w:val="000000" w:themeColor="text1"/>
+        </w:rPr>
+      </w:pPr>
+      <w:r>
+        <w:rPr>
+          <w:color w:val="000000" w:themeColor="text1"/>
+        </w:rPr>
+        <w:t>1_ debugging Vercel deployment log errors.</w:t>
+      </w:r>
+      <w:r>
+        <w:rPr>
+          <w:color w:val="000000" w:themeColor="text1"/>
+        </w:rPr>
+        <w:br/>
+        <w:t xml:space="preserve">2_Implementing pages. I first added all pages our project may need initially (login, register, products, </w:t>
+      </w:r>
+      <w:r>
+        <w:rPr>
+          <w:color w:val="000000" w:themeColor="text1"/>
+        </w:rPr>
+        <w:t xml:space="preserve">404, index, about), I added basic initializing code in each page. Then started to implement in details. </w:t>
+      </w:r>
+      <w:r>
+        <w:rPr>
+          <w:color w:val="000000" w:themeColor="text1"/>
+        </w:rPr>
+        <w:t>I i</w:t>
+      </w:r>
+      <w:r>
+        <w:rPr>
+          <w:color w:val="000000" w:themeColor="text1"/>
+        </w:rPr>
+        <w:t>nitialized the</w:t>
+      </w:r>
+      <w:r>
+        <w:rPr>
+          <w:color w:val="000000" w:themeColor="text1"/>
+        </w:rPr>
+        <w:t xml:space="preserve"> products page and integrated with the database. </w:t>
+      </w:r>
+      <w:r>
+        <w:rPr>
+          <w:color w:val="000000" w:themeColor="text1"/>
+        </w:rPr>
+        <w:t>Currently, I am implementing the details of login page, working on redirecting it to /favorites after a successful login.</w:t>
+      </w:r>
     </w:p>
     <w:p>
       <w:pPr>
-        <w:pStyle w:val="Heading1"/>
-      </w:pPr>
-      <w:r>
-        <w:rPr>
-          <w:b/>
-        </w:rPr>
-        <w:t xml:space="preserve">Difficulties Encountered </w:t>
-      </w:r>
-      <w:r>
-        <w:rPr>
-          <w:b/>
-        </w:rPr>
-        <w:t>during this phase</w:t>
-      </w:r>
-      <w:r>
-        <w:t xml:space="preserve"> </w:t>
-      </w:r>
-      <w:r>
-        <w:rPr>
-          <w:color w:val="548DD4" w:themeColor="text2" w:themeTint="99"/>
-        </w:rPr>
-        <w:t xml:space="preserve">(Provide detailed information on the difficulties and </w:t>
-      </w:r>
-      <w:r>
-        <w:rPr>
-          <w:color w:val="548DD4" w:themeColor="text2" w:themeTint="99"/>
-        </w:rPr>
-        <w:t>challenges</w:t>
-      </w:r>
-      <w:r>
-        <w:rPr>
-          <w:color w:val="548DD4" w:themeColor="text2" w:themeTint="99"/>
-        </w:rPr>
-        <w:t xml:space="preserve"> that you encountered </w:t>
-      </w:r>
-      <w:r>
-        <w:rPr>
-          <w:color w:val="548DD4" w:themeColor="text2" w:themeTint="99"/>
-        </w:rPr>
-        <w:t>in the project so far</w:t>
-      </w:r>
-      <w:r>
-        <w:rPr>
-          <w:color w:val="548DD4" w:themeColor="text2" w:themeTint="99"/>
-        </w:rPr>
-        <w:t>)</w:t>
+        <w:pStyle w:val="ListParagraph"/>
+        <w:ind w:left="360"/>
+        <w:rPr>
+          <w:color w:val="000000" w:themeColor="text1"/>
+        </w:rPr>
+      </w:pPr>
+      <w:r>
+        <w:rPr>
+          <w:color w:val="000000" w:themeColor="text1"/>
+        </w:rPr>
+        <w:t>Daniel – I was in charge of implementing components for the website such as navbar, cards, searchbar, pagination, and cardlist</w:t>
       </w:r>
     </w:p>
     <w:p>
       <w:pPr>
+        <w:pStyle w:val="Heading1"/>
+      </w:pPr>
+      <w:r>
+        <w:rPr>
+          <w:b/>
+        </w:rPr>
+        <w:t xml:space="preserve">Difficulties Encountered </w:t>
+      </w:r>
+      <w:r>
+        <w:rPr>
+          <w:b/>
+        </w:rPr>
+        <w:t>during this phase</w:t>
+      </w:r>
+      <w:r>
+        <w:t xml:space="preserve"> </w:t>
+      </w:r>
+      <w:r>
+        <w:rPr>
+          <w:color w:val="548DD4" w:themeColor="text2" w:themeTint="99"/>
+        </w:rPr>
+        <w:t xml:space="preserve">(Provide detailed information on the difficulties and </w:t>
+      </w:r>
+      <w:r>
+        <w:rPr>
+          <w:color w:val="548DD4" w:themeColor="text2" w:themeTint="99"/>
+        </w:rPr>
+        <w:t>challenges</w:t>
+      </w:r>
+      <w:r>
+        <w:rPr>
+          <w:color w:val="548DD4" w:themeColor="text2" w:themeTint="99"/>
+        </w:rPr>
+        <w:t xml:space="preserve"> that you encountered </w:t>
+      </w:r>
+      <w:r>
+        <w:rPr>
+          <w:color w:val="548DD4" w:themeColor="text2" w:themeTint="99"/>
+        </w:rPr>
+        <w:t>in the project so far</w:t>
+      </w:r>
+      <w:r>
+        <w:rPr>
+          <w:color w:val="548DD4" w:themeColor="text2" w:themeTint="99"/>
+        </w:rPr>
+        <w:t>)</w:t>
+      </w:r>
+    </w:p>
+    <w:p>
+      <w:pPr>
         <w:pStyle w:val="ListParagraph"/>
         <w:ind w:left="360"/>
       </w:pPr>
+      <w:r>
+        <w:t>Amany: Debugging Vercel log errors: It took me several attempts, learned how to read the error log and debug it. Used copilot to explain the error I have and navigated through the project’s files to find the bug. It was wrong file path in [User].js and create.js files, fixed them. And there was an error of importing {User} instead of User in create.js file.</w:t>
+      </w:r>
+      <w:r>
+        <w:t xml:space="preserve"> </w:t>
+      </w:r>
+      <w:r>
+        <w:br/>
+      </w:r>
+      <w:r>
+        <w:br/>
+        <w:t xml:space="preserve">Another challenge is time management, as I am trying to learn while implementing the project, I feel it is </w:t>
+      </w:r>
+      <w:r>
+        <w:lastRenderedPageBreak/>
+        <w:t xml:space="preserve">challenging </w:t>
+      </w:r>
+      <w:r>
+        <w:t xml:space="preserve">for me </w:t>
+      </w:r>
+      <w:r>
+        <w:t xml:space="preserve">to meet the deadline of each phase. </w:t>
+      </w:r>
+      <w:r>
+        <w:br/>
+      </w:r>
+      <w:r>
+        <w:t xml:space="preserve"> </w:t>
+      </w:r>
+      <w:r>
+        <w:br/>
+      </w:r>
+      <w:r>
+        <w:br/>
+      </w:r>
     </w:p>
     <w:p>
       <w:pPr>
@@ -1159,14 +1211,12 @@
         </w:rPr>
         <w:t xml:space="preserve">ompleted in Next </w:t>
       </w:r>
-      <w:proofErr w:type="gramStart"/>
       <w:r>
         <w:rPr>
           <w:b/>
         </w:rPr>
         <w:t>phases</w:t>
       </w:r>
-      <w:proofErr w:type="gramEnd"/>
       <w:r>
         <w:t xml:space="preserve"> </w:t>
       </w:r>
@@ -1191,23 +1241,39 @@
     </w:p>
     <w:p>
       <w:r>
-        <w:t xml:space="preserve">In phase 3 of our </w:t>
-      </w:r>
-      <w:proofErr w:type="gramStart"/>
-      <w:r>
-        <w:t>project</w:t>
-      </w:r>
-      <w:proofErr w:type="gramEnd"/>
-      <w:r>
-        <w:t xml:space="preserve"> we will create a code base with user account integration, authentication, and user </w:t>
-      </w:r>
-      <w:proofErr w:type="spellStart"/>
-      <w:r>
-        <w:t>favourites</w:t>
-      </w:r>
-      <w:proofErr w:type="spellEnd"/>
-      <w:r>
-        <w:t xml:space="preserve"> list.</w:t>
+        <w:t>In phase 3 of our project we will create a code base with user account integration, authentication, and user favourites list.</w:t>
+      </w:r>
+      <w:r>
+        <w:br/>
+      </w:r>
+      <w:r>
+        <w:br/>
+        <w:t>Amany:</w:t>
+      </w:r>
+      <w:r>
+        <w:br/>
+        <w:t>Will continue implementing the pages</w:t>
+      </w:r>
+      <w:r>
+        <w:t>,</w:t>
+      </w:r>
+      <w:r>
+        <w:t xml:space="preserve"> including their integration with the database</w:t>
+      </w:r>
+      <w:r>
+        <w:t xml:space="preserve"> and redirecting to </w:t>
+      </w:r>
+      <w:r>
+        <w:t>required</w:t>
+      </w:r>
+      <w:r>
+        <w:t xml:space="preserve"> pages</w:t>
+      </w:r>
+      <w:r>
+        <w:t>, implementing the registration form, and add the validation features</w:t>
+      </w:r>
+      <w:r>
+        <w:t>.</w:t>
       </w:r>
     </w:p>
     <w:p>
@@ -1275,6 +1341,9 @@
         <w:pStyle w:val="ListParagraph"/>
         <w:ind w:left="360"/>
       </w:pPr>
+      <w:r>
+        <w:t>Amany: I can mark myself 5 out of 10. I mark the team as 8 out of 10</w:t>
+      </w:r>
     </w:p>
     <w:p>
       <w:pPr>
@@ -1309,7 +1378,7 @@
     </w:p>
     <w:p/>
     <w:sectPr>
-      <w:headerReference w:type="default" r:id="rId9"/>
+      <w:headerReference w:type="default" r:id="rId12"/>
       <w:pgSz w:w="12240" w:h="15840"/>
       <w:pgMar w:top="864" w:right="864" w:bottom="864" w:left="864" w:header="720" w:footer="720" w:gutter="0"/>
       <w:cols w:space="720"/>
@@ -4108,7 +4177,6 @@
   <w:style w:type="character" w:default="1" w:styleId="DefaultParagraphFont">
     <w:name w:val="Default Paragraph Font"/>
     <w:uiPriority w:val="1"/>
-    <w:semiHidden/>
     <w:unhideWhenUsed/>
   </w:style>
   <w:style w:type="table" w:default="1" w:styleId="TableNormal">
@@ -4298,6 +4366,18 @@
       <w:rFonts w:asciiTheme="majorHAnsi" w:eastAsiaTheme="majorEastAsia" w:hAnsiTheme="majorHAnsi" w:cstheme="majorBidi"/>
       <w:bCs/>
       <w:szCs w:val="28"/>
+    </w:rPr>
+  </w:style>
+  <w:style w:type="character" w:styleId="UnresolvedMention">
+    <w:name w:val="Unresolved Mention"/>
+    <w:basedOn w:val="DefaultParagraphFont"/>
+    <w:uiPriority w:val="99"/>
+    <w:semiHidden/>
+    <w:unhideWhenUsed/>
+    <w:rsid w:val="004C0EBB"/>
+    <w:rPr>
+      <w:color w:val="605E5C"/>
+      <w:shd w:val="clear" w:color="auto" w:fill="E1DFDD"/>
     </w:rPr>
   </w:style>
 </w:styles>

</xml_diff>